<commit_message>
Small tweaks to readme and narrative
</commit_message>
<xml_diff>
--- a/approach_and_narrative.docx
+++ b/approach_and_narrative.docx
@@ -103,8 +103,26 @@
           <w:b/>
           <w:bCs/>
         </w:rPr>
-        <w:t xml:space="preserve"> – merging_indices.R</w:t>
-      </w:r>
+        <w:t xml:space="preserve"> – </w:t>
+      </w:r>
+      <w:proofErr w:type="spellStart"/>
+      <w:r>
+        <w:rPr>
+          <w:b/>
+          <w:bCs/>
+        </w:rPr>
+        <w:t>merging_</w:t>
+      </w:r>
+      <w:proofErr w:type="gramStart"/>
+      <w:r>
+        <w:rPr>
+          <w:b/>
+          <w:bCs/>
+        </w:rPr>
+        <w:t>indices.R</w:t>
+      </w:r>
+      <w:proofErr w:type="spellEnd"/>
+      <w:proofErr w:type="gramEnd"/>
     </w:p>
     <w:p>
       <w:r>
@@ -361,6 +379,18 @@
       <w:pPr>
         <w:pStyle w:val="ListParagraph"/>
         <w:numPr>
+          <w:ilvl w:val="1"/>
+          <w:numId w:val="2"/>
+        </w:numPr>
+      </w:pPr>
+      <w:r>
+        <w:t xml:space="preserve">I opted to use the ONS Postcode Directory rather than the National Statistics Postcode Lookup. The former had postcode mappings to LSOA 2011 areas and included Scottish data zones, whereas the latter mapped postcodes to LSOA 2021 areas.  </w:t>
+      </w:r>
+    </w:p>
+    <w:p>
+      <w:pPr>
+        <w:pStyle w:val="ListParagraph"/>
+        <w:numPr>
           <w:ilvl w:val="0"/>
           <w:numId w:val="2"/>
         </w:numPr>
@@ -378,6 +408,7 @@
         </w:numPr>
       </w:pPr>
       <w:r>
+        <w:lastRenderedPageBreak/>
         <w:t>There are some specific problems compared IMD data across nat</w:t>
       </w:r>
       <w:r>
@@ -420,7 +451,6 @@
         </w:numPr>
       </w:pPr>
       <w:r>
-        <w:lastRenderedPageBreak/>
         <w:t xml:space="preserve">Small area designations differ between nations (data zones in Scotland have smaller population on average than LSOAs in England, for instance). </w:t>
       </w:r>
     </w:p>
@@ -443,8 +473,19 @@
           <w:b/>
           <w:bCs/>
         </w:rPr>
-        <w:t xml:space="preserve"> – mapping.R</w:t>
-      </w:r>
+        <w:t xml:space="preserve"> – </w:t>
+      </w:r>
+      <w:proofErr w:type="spellStart"/>
+      <w:proofErr w:type="gramStart"/>
+      <w:r>
+        <w:rPr>
+          <w:b/>
+          <w:bCs/>
+        </w:rPr>
+        <w:t>mapping.R</w:t>
+      </w:r>
+      <w:proofErr w:type="spellEnd"/>
+      <w:proofErr w:type="gramEnd"/>
     </w:p>
     <w:p>
       <w:pPr>
@@ -509,19 +550,16 @@
         </w:numPr>
       </w:pPr>
       <w:r>
-        <w:t xml:space="preserve">Given more time, it would be useful to identify whether any characteristics of small areas are associated with </w:t>
-      </w:r>
-      <w:r>
-        <w:t xml:space="preserve">higher </w:t>
-      </w:r>
-      <w:r>
-        <w:t xml:space="preserve">Foundation </w:t>
-      </w:r>
-      <w:r>
-        <w:t>engagement</w:t>
-      </w:r>
-      <w:r>
-        <w:t xml:space="preserve">, and identify potential clusters of areas to engage with more. </w:t>
+        <w:t xml:space="preserve">Given more time, </w:t>
+      </w:r>
+      <w:r>
+        <w:t>overlaying e.g. locations of schools with Code Clubs</w:t>
+      </w:r>
+      <w:r>
+        <w:t xml:space="preserve"> </w:t>
+      </w:r>
+      <w:r>
+        <w:t xml:space="preserve">could be a useful next step. </w:t>
       </w:r>
     </w:p>
     <w:p>
@@ -550,8 +588,26 @@
           <w:b/>
           <w:bCs/>
         </w:rPr>
-        <w:t xml:space="preserve"> – cl_tool.R</w:t>
-      </w:r>
+        <w:t xml:space="preserve"> – </w:t>
+      </w:r>
+      <w:proofErr w:type="spellStart"/>
+      <w:r>
+        <w:rPr>
+          <w:b/>
+          <w:bCs/>
+        </w:rPr>
+        <w:t>cl_</w:t>
+      </w:r>
+      <w:proofErr w:type="gramStart"/>
+      <w:r>
+        <w:rPr>
+          <w:b/>
+          <w:bCs/>
+        </w:rPr>
+        <w:t>tool.R</w:t>
+      </w:r>
+      <w:proofErr w:type="spellEnd"/>
+      <w:proofErr w:type="gramEnd"/>
     </w:p>
     <w:p>
       <w:pPr>

</xml_diff>